<commit_message>
modificaciones en archivos Lab21 y normalizacion
</commit_message>
<xml_diff>
--- a/ejercicios/Ejercicio Normalizacion.docx
+++ b/ejercicios/Ejercicio Normalizacion.docx
@@ -653,7 +653,7 @@
           <w:szCs w:val="23"/>
           <w:rtl w:val="0"/>
         </w:rPr>
-        <w:t xml:space="preserve">Pk -&gt; NoContraro, Año, Mes</w:t>
+        <w:t xml:space="preserve">Pk -&gt; NoContrato, Año, Mes</w:t>
       </w:r>
     </w:p>
     <w:p>
@@ -777,7 +777,75 @@
           <w:szCs w:val="23"/>
           <w:rtl w:val="0"/>
         </w:rPr>
-        <w:t xml:space="preserve">Pagos (NoContrato, idServicio, Fecha, Monto)</w:t>
+        <w:t xml:space="preserve">Pagos (NoContrato, idServicio, idPaquete, Fecha, Monto)</w:t>
+      </w:r>
+    </w:p>
+    <w:p>
+      <w:pPr>
+        <w:pBdr>
+          <w:top w:color="auto" w:space="7" w:sz="0" w:val="none"/>
+          <w:bottom w:color="e0e0e0" w:space="7" w:sz="6" w:val="single"/>
+          <w:right w:color="auto" w:space="15" w:sz="0" w:val="none"/>
+        </w:pBdr>
+        <w:shd w:fill="ffffff" w:val="clear"/>
+        <w:rPr>
+          <w:rFonts w:ascii="Roboto" w:cs="Roboto" w:eastAsia="Roboto" w:hAnsi="Roboto"/>
+          <w:sz w:val="23"/>
+          <w:szCs w:val="23"/>
+        </w:rPr>
+      </w:pPr>
+      <w:r>
+        <w:rPr>
+          <w:rtl w:val="0"/>
+        </w:rPr>
+      </w:r>
+    </w:p>
+    <w:p>
+      <w:pPr>
+        <w:pBdr>
+          <w:top w:color="auto" w:space="7" w:sz="0" w:val="none"/>
+          <w:bottom w:color="e0e0e0" w:space="7" w:sz="6" w:val="single"/>
+          <w:right w:color="auto" w:space="15" w:sz="0" w:val="none"/>
+        </w:pBdr>
+        <w:shd w:fill="ffffff" w:val="clear"/>
+        <w:rPr>
+          <w:rFonts w:ascii="Roboto" w:cs="Roboto" w:eastAsia="Roboto" w:hAnsi="Roboto"/>
+          <w:sz w:val="23"/>
+          <w:szCs w:val="23"/>
+        </w:rPr>
+      </w:pPr>
+      <w:r>
+        <w:rPr>
+          <w:rFonts w:ascii="Roboto" w:cs="Roboto" w:eastAsia="Roboto" w:hAnsi="Roboto"/>
+          <w:sz w:val="23"/>
+          <w:szCs w:val="23"/>
+          <w:rtl w:val="0"/>
+        </w:rPr>
+        <w:t xml:space="preserve">PK -&gt; idPago</w:t>
+      </w:r>
+    </w:p>
+    <w:p>
+      <w:pPr>
+        <w:pBdr>
+          <w:top w:color="auto" w:space="7" w:sz="0" w:val="none"/>
+          <w:bottom w:color="e0e0e0" w:space="7" w:sz="6" w:val="single"/>
+          <w:right w:color="auto" w:space="15" w:sz="0" w:val="none"/>
+        </w:pBdr>
+        <w:shd w:fill="ffffff" w:val="clear"/>
+        <w:rPr>
+          <w:rFonts w:ascii="Roboto" w:cs="Roboto" w:eastAsia="Roboto" w:hAnsi="Roboto"/>
+          <w:sz w:val="23"/>
+          <w:szCs w:val="23"/>
+        </w:rPr>
+      </w:pPr>
+      <w:r>
+        <w:rPr>
+          <w:rFonts w:ascii="Roboto" w:cs="Roboto" w:eastAsia="Roboto" w:hAnsi="Roboto"/>
+          <w:sz w:val="23"/>
+          <w:szCs w:val="23"/>
+          <w:rtl w:val="0"/>
+        </w:rPr>
+        <w:t xml:space="preserve">------</w:t>
       </w:r>
     </w:p>
     <w:p>
@@ -825,7 +893,31 @@
           <w:szCs w:val="23"/>
           <w:rtl w:val="0"/>
         </w:rPr>
-        <w:t xml:space="preserve">Paquetes (idPaquete, idServicio)</w:t>
+        <w:t xml:space="preserve">Paquete_servicio(idPaquete, idServicio)</w:t>
+      </w:r>
+    </w:p>
+    <w:p>
+      <w:pPr>
+        <w:pBdr>
+          <w:top w:color="auto" w:space="7" w:sz="0" w:val="none"/>
+          <w:bottom w:color="e0e0e0" w:space="7" w:sz="6" w:val="single"/>
+          <w:right w:color="auto" w:space="15" w:sz="0" w:val="none"/>
+        </w:pBdr>
+        <w:shd w:fill="ffffff" w:val="clear"/>
+        <w:rPr>
+          <w:rFonts w:ascii="Roboto" w:cs="Roboto" w:eastAsia="Roboto" w:hAnsi="Roboto"/>
+          <w:sz w:val="23"/>
+          <w:szCs w:val="23"/>
+        </w:rPr>
+      </w:pPr>
+      <w:r>
+        <w:rPr>
+          <w:rFonts w:ascii="Roboto" w:cs="Roboto" w:eastAsia="Roboto" w:hAnsi="Roboto"/>
+          <w:sz w:val="23"/>
+          <w:szCs w:val="23"/>
+          <w:rtl w:val="0"/>
+        </w:rPr>
+        <w:t xml:space="preserve">Paquetes (idPaquete, Descripcion, Tarifa)</w:t>
       </w:r>
     </w:p>
     <w:p>
@@ -880,6 +972,94 @@
         <w:shd w:fill="ffffff" w:val="clear"/>
         <w:spacing w:after="240" w:before="120" w:lineRule="auto"/>
         <w:ind w:left="720" w:firstLine="0"/>
+        <w:rPr>
+          <w:rFonts w:ascii="Roboto" w:cs="Roboto" w:eastAsia="Roboto" w:hAnsi="Roboto"/>
+          <w:sz w:val="23"/>
+          <w:szCs w:val="23"/>
+        </w:rPr>
+      </w:pPr>
+      <w:r>
+        <w:rPr>
+          <w:rtl w:val="0"/>
+        </w:rPr>
+      </w:r>
+    </w:p>
+    <w:p>
+      <w:pPr>
+        <w:pBdr>
+          <w:top w:color="auto" w:space="7" w:sz="0" w:val="none"/>
+          <w:bottom w:color="e0e0e0" w:space="7" w:sz="6" w:val="single"/>
+          <w:right w:color="auto" w:space="15" w:sz="0" w:val="none"/>
+        </w:pBdr>
+        <w:shd w:fill="ffffff" w:val="clear"/>
+        <w:spacing w:after="240" w:before="120" w:lineRule="auto"/>
+        <w:ind w:left="720" w:firstLine="0"/>
+        <w:rPr>
+          <w:rFonts w:ascii="Roboto" w:cs="Roboto" w:eastAsia="Roboto" w:hAnsi="Roboto"/>
+          <w:sz w:val="23"/>
+          <w:szCs w:val="23"/>
+        </w:rPr>
+      </w:pPr>
+      <w:r>
+        <w:rPr>
+          <w:rtl w:val="0"/>
+        </w:rPr>
+      </w:r>
+    </w:p>
+    <w:p>
+      <w:pPr>
+        <w:pBdr>
+          <w:top w:color="auto" w:space="7" w:sz="0" w:val="none"/>
+          <w:bottom w:color="e0e0e0" w:space="7" w:sz="6" w:val="single"/>
+          <w:right w:color="auto" w:space="15" w:sz="0" w:val="none"/>
+        </w:pBdr>
+        <w:shd w:fill="ffffff" w:val="clear"/>
+        <w:spacing w:after="240" w:before="120" w:lineRule="auto"/>
+        <w:ind w:left="720" w:firstLine="0"/>
+        <w:rPr>
+          <w:rFonts w:ascii="Roboto" w:cs="Roboto" w:eastAsia="Roboto" w:hAnsi="Roboto"/>
+          <w:sz w:val="23"/>
+          <w:szCs w:val="23"/>
+        </w:rPr>
+      </w:pPr>
+      <w:r>
+        <w:rPr>
+          <w:rtl w:val="0"/>
+        </w:rPr>
+      </w:r>
+    </w:p>
+    <w:p>
+      <w:pPr>
+        <w:pBdr>
+          <w:top w:color="auto" w:space="7" w:sz="0" w:val="none"/>
+          <w:bottom w:color="e0e0e0" w:space="7" w:sz="6" w:val="single"/>
+          <w:right w:color="auto" w:space="15" w:sz="0" w:val="none"/>
+        </w:pBdr>
+        <w:shd w:fill="ffffff" w:val="clear"/>
+        <w:spacing w:after="240" w:before="120" w:lineRule="auto"/>
+        <w:ind w:left="0" w:firstLine="0"/>
+        <w:rPr>
+          <w:rFonts w:ascii="Roboto" w:cs="Roboto" w:eastAsia="Roboto" w:hAnsi="Roboto"/>
+          <w:sz w:val="23"/>
+          <w:szCs w:val="23"/>
+        </w:rPr>
+      </w:pPr>
+      <w:r>
+        <w:rPr>
+          <w:rtl w:val="0"/>
+        </w:rPr>
+      </w:r>
+    </w:p>
+    <w:p>
+      <w:pPr>
+        <w:pBdr>
+          <w:top w:color="auto" w:space="7" w:sz="0" w:val="none"/>
+          <w:bottom w:color="e0e0e0" w:space="7" w:sz="6" w:val="single"/>
+          <w:right w:color="auto" w:space="15" w:sz="0" w:val="none"/>
+        </w:pBdr>
+        <w:shd w:fill="ffffff" w:val="clear"/>
+        <w:spacing w:after="240" w:before="120" w:lineRule="auto"/>
+        <w:ind w:left="0" w:firstLine="0"/>
         <w:rPr>
           <w:rFonts w:ascii="Roboto" w:cs="Roboto" w:eastAsia="Roboto" w:hAnsi="Roboto"/>
           <w:sz w:val="23"/>
@@ -1235,7 +1415,7 @@
           <w:szCs w:val="24"/>
           <w:rtl w:val="0"/>
         </w:rPr>
-        <w:t xml:space="preserve">Operación(Numero_Operador, Id_parte, fecha, cantidad, linea, idTurno)</w:t>
+        <w:t xml:space="preserve">Operación(idOperacion, Numero_Operador, Id_parte, idLinea, idTurno, fecha, cantidad)</w:t>
       </w:r>
     </w:p>
     <w:p>
@@ -1283,7 +1463,7 @@
           <w:szCs w:val="24"/>
           <w:rtl w:val="0"/>
         </w:rPr>
-        <w:t xml:space="preserve">parte(Id_parte, descripcion_parte)</w:t>
+        <w:t xml:space="preserve">Parte(Id_parte, descripcion_parte)</w:t>
       </w:r>
     </w:p>
     <w:p>
@@ -1302,8 +1482,12 @@
       </w:pPr>
       <w:r>
         <w:rPr>
-          <w:rtl w:val="0"/>
-        </w:rPr>
+          <w:rFonts w:ascii="Roboto" w:cs="Roboto" w:eastAsia="Roboto" w:hAnsi="Roboto"/>
+          <w:sz w:val="24"/>
+          <w:szCs w:val="24"/>
+          <w:rtl w:val="0"/>
+        </w:rPr>
+        <w:t xml:space="preserve">Linea(idLinea, Nombre)</w:t>
       </w:r>
     </w:p>
     <w:p>
@@ -1327,6 +1511,72 @@
           <v:rect style="width:0.0pt;height:1.5pt" o:hr="t" o:hrstd="t" o:hralign="center" fillcolor="#A0A0A0" stroked="f"/>
         </w:pict>
       </w:r>
+      <w:r>
+        <w:rPr>
+          <w:rtl w:val="0"/>
+        </w:rPr>
+      </w:r>
+    </w:p>
+    <w:p>
+      <w:pPr>
+        <w:pBdr>
+          <w:top w:color="auto" w:space="7" w:sz="0" w:val="none"/>
+          <w:bottom w:color="e0e0e0" w:space="7" w:sz="6" w:val="single"/>
+          <w:right w:color="auto" w:space="15" w:sz="0" w:val="none"/>
+        </w:pBdr>
+        <w:shd w:fill="ffffff" w:val="clear"/>
+        <w:spacing w:after="240" w:before="120" w:lineRule="auto"/>
+        <w:rPr>
+          <w:rFonts w:ascii="Roboto" w:cs="Roboto" w:eastAsia="Roboto" w:hAnsi="Roboto"/>
+          <w:sz w:val="23"/>
+          <w:szCs w:val="23"/>
+          <w:highlight w:val="white"/>
+        </w:rPr>
+      </w:pPr>
+      <w:r>
+        <w:rPr>
+          <w:rtl w:val="0"/>
+        </w:rPr>
+      </w:r>
+    </w:p>
+    <w:p>
+      <w:pPr>
+        <w:pBdr>
+          <w:top w:color="auto" w:space="7" w:sz="0" w:val="none"/>
+          <w:bottom w:color="e0e0e0" w:space="7" w:sz="6" w:val="single"/>
+          <w:right w:color="auto" w:space="15" w:sz="0" w:val="none"/>
+        </w:pBdr>
+        <w:shd w:fill="ffffff" w:val="clear"/>
+        <w:spacing w:after="240" w:before="120" w:lineRule="auto"/>
+        <w:rPr>
+          <w:rFonts w:ascii="Roboto" w:cs="Roboto" w:eastAsia="Roboto" w:hAnsi="Roboto"/>
+          <w:sz w:val="23"/>
+          <w:szCs w:val="23"/>
+          <w:highlight w:val="white"/>
+        </w:rPr>
+      </w:pPr>
+      <w:r>
+        <w:rPr>
+          <w:rtl w:val="0"/>
+        </w:rPr>
+      </w:r>
+    </w:p>
+    <w:p>
+      <w:pPr>
+        <w:pBdr>
+          <w:top w:color="auto" w:space="7" w:sz="0" w:val="none"/>
+          <w:bottom w:color="e0e0e0" w:space="7" w:sz="6" w:val="single"/>
+          <w:right w:color="auto" w:space="15" w:sz="0" w:val="none"/>
+        </w:pBdr>
+        <w:shd w:fill="ffffff" w:val="clear"/>
+        <w:spacing w:after="240" w:before="120" w:lineRule="auto"/>
+        <w:rPr>
+          <w:rFonts w:ascii="Roboto" w:cs="Roboto" w:eastAsia="Roboto" w:hAnsi="Roboto"/>
+          <w:sz w:val="23"/>
+          <w:szCs w:val="23"/>
+          <w:highlight w:val="white"/>
+        </w:rPr>
+      </w:pPr>
       <w:r>
         <w:rPr>
           <w:rtl w:val="0"/>
@@ -1798,109 +2048,148 @@
       </w:pPr>
       <w:r>
         <w:rPr>
-          <w:rFonts w:ascii="Roboto" w:cs="Roboto" w:eastAsia="Roboto" w:hAnsi="Roboto"/>
-          <w:sz w:val="23"/>
-          <w:szCs w:val="23"/>
-          <w:rtl w:val="0"/>
-        </w:rPr>
-        <w:t xml:space="preserve">cliente(idcliente, nombre_completo, direccion, telefono_cliente)</w:t>
-      </w:r>
-    </w:p>
-    <w:p>
-      <w:pPr>
-        <w:pBdr>
-          <w:top w:color="auto" w:space="7" w:sz="0" w:val="none"/>
-          <w:bottom w:color="e0e0e0" w:space="7" w:sz="6" w:val="single"/>
-          <w:right w:color="auto" w:space="15" w:sz="0" w:val="none"/>
-        </w:pBdr>
-        <w:shd w:fill="ffffff" w:val="clear"/>
-        <w:rPr>
-          <w:rFonts w:ascii="Roboto" w:cs="Roboto" w:eastAsia="Roboto" w:hAnsi="Roboto"/>
-          <w:sz w:val="23"/>
-          <w:szCs w:val="23"/>
-        </w:rPr>
-      </w:pPr>
-      <w:r>
-        <w:rPr>
-          <w:rFonts w:ascii="Roboto" w:cs="Roboto" w:eastAsia="Roboto" w:hAnsi="Roboto"/>
-          <w:sz w:val="23"/>
-          <w:szCs w:val="23"/>
-          <w:rtl w:val="0"/>
-        </w:rPr>
-        <w:t xml:space="preserve">lugar(id_lugar, ciudad, entidad)</w:t>
-      </w:r>
-    </w:p>
-    <w:p>
-      <w:pPr>
-        <w:pBdr>
-          <w:top w:color="auto" w:space="7" w:sz="0" w:val="none"/>
-          <w:bottom w:color="e0e0e0" w:space="7" w:sz="6" w:val="single"/>
-          <w:right w:color="auto" w:space="15" w:sz="0" w:val="none"/>
-        </w:pBdr>
-        <w:shd w:fill="ffffff" w:val="clear"/>
-        <w:rPr>
-          <w:rFonts w:ascii="Roboto" w:cs="Roboto" w:eastAsia="Roboto" w:hAnsi="Roboto"/>
-          <w:sz w:val="23"/>
-          <w:szCs w:val="23"/>
-        </w:rPr>
-      </w:pPr>
-      <w:r>
-        <w:rPr>
-          <w:rFonts w:ascii="Roboto" w:cs="Roboto" w:eastAsia="Roboto" w:hAnsi="Roboto"/>
-          <w:sz w:val="23"/>
-          <w:szCs w:val="23"/>
-          <w:rtl w:val="0"/>
-        </w:rPr>
-        <w:t xml:space="preserve">lugar_tarifa(id_lugar, id_Tarifa, origen_detino(booleano))</w:t>
-      </w:r>
-    </w:p>
-    <w:p>
-      <w:pPr>
-        <w:pBdr>
-          <w:top w:color="auto" w:space="7" w:sz="0" w:val="none"/>
-          <w:bottom w:color="e0e0e0" w:space="7" w:sz="6" w:val="single"/>
-          <w:right w:color="auto" w:space="15" w:sz="0" w:val="none"/>
-        </w:pBdr>
-        <w:shd w:fill="ffffff" w:val="clear"/>
-        <w:rPr>
-          <w:rFonts w:ascii="Roboto" w:cs="Roboto" w:eastAsia="Roboto" w:hAnsi="Roboto"/>
-          <w:sz w:val="23"/>
-          <w:szCs w:val="23"/>
-        </w:rPr>
-      </w:pPr>
-      <w:r>
-        <w:rPr>
-          <w:rFonts w:ascii="Roboto" w:cs="Roboto" w:eastAsia="Roboto" w:hAnsi="Roboto"/>
-          <w:sz w:val="23"/>
-          <w:szCs w:val="23"/>
-          <w:rtl w:val="0"/>
-        </w:rPr>
-        <w:t xml:space="preserve">tarifa(idTarifa, monto_minuto)</w:t>
-      </w:r>
-    </w:p>
-    <w:p>
-      <w:pPr>
-        <w:pBdr>
-          <w:top w:color="auto" w:space="7" w:sz="0" w:val="none"/>
-          <w:bottom w:color="e0e0e0" w:space="7" w:sz="6" w:val="single"/>
-          <w:right w:color="auto" w:space="15" w:sz="0" w:val="none"/>
-        </w:pBdr>
-        <w:shd w:fill="ffffff" w:val="clear"/>
-        <w:rPr>
-          <w:rFonts w:ascii="Roboto" w:cs="Roboto" w:eastAsia="Roboto" w:hAnsi="Roboto"/>
-          <w:sz w:val="23"/>
-          <w:szCs w:val="23"/>
-          <w:highlight w:val="white"/>
-        </w:rPr>
-      </w:pPr>
-      <w:r>
-        <w:rPr>
-          <w:rFonts w:ascii="Roboto" w:cs="Roboto" w:eastAsia="Roboto" w:hAnsi="Roboto"/>
-          <w:sz w:val="23"/>
-          <w:szCs w:val="23"/>
-          <w:rtl w:val="0"/>
-        </w:rPr>
-        <w:t xml:space="preserve">Facturacion(idfactura, idtarifa, idcliente, duracion, telefono_destino, fecha_inicio, fecha_fin)</w:t>
+          <w:rtl w:val="0"/>
+        </w:rPr>
+      </w:r>
+    </w:p>
+    <w:p>
+      <w:pPr>
+        <w:pBdr>
+          <w:top w:color="auto" w:space="7" w:sz="0" w:val="none"/>
+          <w:bottom w:color="e0e0e0" w:space="7" w:sz="6" w:val="single"/>
+          <w:right w:color="auto" w:space="15" w:sz="0" w:val="none"/>
+        </w:pBdr>
+        <w:shd w:fill="ffffff" w:val="clear"/>
+        <w:rPr>
+          <w:rFonts w:ascii="Roboto" w:cs="Roboto" w:eastAsia="Roboto" w:hAnsi="Roboto"/>
+          <w:sz w:val="23"/>
+          <w:szCs w:val="23"/>
+        </w:rPr>
+      </w:pPr>
+      <w:r>
+        <w:rPr>
+          <w:rFonts w:ascii="Roboto" w:cs="Roboto" w:eastAsia="Roboto" w:hAnsi="Roboto"/>
+          <w:sz w:val="23"/>
+          <w:szCs w:val="23"/>
+          <w:rtl w:val="0"/>
+        </w:rPr>
+        <w:t xml:space="preserve">Cliente(NoContrato, NoTelefono, nombre_completo, dirección, FechaIC, FechaFC)</w:t>
+      </w:r>
+    </w:p>
+    <w:p>
+      <w:pPr>
+        <w:pBdr>
+          <w:top w:color="auto" w:space="7" w:sz="0" w:val="none"/>
+          <w:bottom w:color="e0e0e0" w:space="7" w:sz="6" w:val="single"/>
+          <w:right w:color="auto" w:space="15" w:sz="0" w:val="none"/>
+        </w:pBdr>
+        <w:shd w:fill="ffffff" w:val="clear"/>
+        <w:rPr>
+          <w:rFonts w:ascii="Roboto" w:cs="Roboto" w:eastAsia="Roboto" w:hAnsi="Roboto"/>
+          <w:sz w:val="23"/>
+          <w:szCs w:val="23"/>
+        </w:rPr>
+      </w:pPr>
+      <w:r>
+        <w:rPr>
+          <w:rFonts w:ascii="Roboto" w:cs="Roboto" w:eastAsia="Roboto" w:hAnsi="Roboto"/>
+          <w:sz w:val="23"/>
+          <w:szCs w:val="23"/>
+          <w:rtl w:val="0"/>
+        </w:rPr>
+        <w:t xml:space="preserve">Lugar(id_lugar, id_entidad, ciudad)</w:t>
+      </w:r>
+    </w:p>
+    <w:p>
+      <w:pPr>
+        <w:pBdr>
+          <w:top w:color="auto" w:space="7" w:sz="0" w:val="none"/>
+          <w:bottom w:color="e0e0e0" w:space="7" w:sz="6" w:val="single"/>
+          <w:right w:color="auto" w:space="15" w:sz="0" w:val="none"/>
+        </w:pBdr>
+        <w:shd w:fill="ffffff" w:val="clear"/>
+        <w:rPr>
+          <w:rFonts w:ascii="Roboto" w:cs="Roboto" w:eastAsia="Roboto" w:hAnsi="Roboto"/>
+          <w:sz w:val="23"/>
+          <w:szCs w:val="23"/>
+        </w:rPr>
+      </w:pPr>
+      <w:r>
+        <w:rPr>
+          <w:rFonts w:ascii="Roboto" w:cs="Roboto" w:eastAsia="Roboto" w:hAnsi="Roboto"/>
+          <w:sz w:val="23"/>
+          <w:szCs w:val="23"/>
+          <w:rtl w:val="0"/>
+        </w:rPr>
+        <w:t xml:space="preserve">Entidad(id_entidad, entidad)</w:t>
+      </w:r>
+    </w:p>
+    <w:p>
+      <w:pPr>
+        <w:pBdr>
+          <w:top w:color="auto" w:space="7" w:sz="0" w:val="none"/>
+          <w:bottom w:color="e0e0e0" w:space="7" w:sz="6" w:val="single"/>
+          <w:right w:color="auto" w:space="15" w:sz="0" w:val="none"/>
+        </w:pBdr>
+        <w:shd w:fill="ffffff" w:val="clear"/>
+        <w:rPr>
+          <w:rFonts w:ascii="Roboto" w:cs="Roboto" w:eastAsia="Roboto" w:hAnsi="Roboto"/>
+          <w:sz w:val="23"/>
+          <w:szCs w:val="23"/>
+        </w:rPr>
+      </w:pPr>
+      <w:r>
+        <w:rPr>
+          <w:rtl w:val="0"/>
+        </w:rPr>
+      </w:r>
+    </w:p>
+    <w:p>
+      <w:pPr>
+        <w:pBdr>
+          <w:top w:color="auto" w:space="7" w:sz="0" w:val="none"/>
+          <w:bottom w:color="e0e0e0" w:space="7" w:sz="6" w:val="single"/>
+          <w:right w:color="auto" w:space="15" w:sz="0" w:val="none"/>
+        </w:pBdr>
+        <w:shd w:fill="ffffff" w:val="clear"/>
+        <w:rPr>
+          <w:rFonts w:ascii="Roboto" w:cs="Roboto" w:eastAsia="Roboto" w:hAnsi="Roboto"/>
+          <w:sz w:val="23"/>
+          <w:szCs w:val="23"/>
+        </w:rPr>
+      </w:pPr>
+      <w:r>
+        <w:rPr>
+          <w:rFonts w:ascii="Roboto" w:cs="Roboto" w:eastAsia="Roboto" w:hAnsi="Roboto"/>
+          <w:sz w:val="23"/>
+          <w:szCs w:val="23"/>
+          <w:rtl w:val="0"/>
+        </w:rPr>
+        <w:t xml:space="preserve">Tarifa_por_Ciudad(idTarifa, idLugarO, idLugarD, tarifa)</w:t>
+      </w:r>
+    </w:p>
+    <w:p>
+      <w:pPr>
+        <w:pBdr>
+          <w:top w:color="auto" w:space="7" w:sz="0" w:val="none"/>
+          <w:bottom w:color="e0e0e0" w:space="7" w:sz="6" w:val="single"/>
+          <w:right w:color="auto" w:space="15" w:sz="0" w:val="none"/>
+        </w:pBdr>
+        <w:shd w:fill="ffffff" w:val="clear"/>
+        <w:rPr>
+          <w:rFonts w:ascii="Roboto" w:cs="Roboto" w:eastAsia="Roboto" w:hAnsi="Roboto"/>
+          <w:sz w:val="23"/>
+          <w:szCs w:val="23"/>
+        </w:rPr>
+      </w:pPr>
+      <w:r>
+        <w:rPr>
+          <w:rFonts w:ascii="Roboto" w:cs="Roboto" w:eastAsia="Roboto" w:hAnsi="Roboto"/>
+          <w:sz w:val="23"/>
+          <w:szCs w:val="23"/>
+          <w:rtl w:val="0"/>
+        </w:rPr>
+        <w:t xml:space="preserve">Llamadas( NoContratoO, NoContratoD, Fecha_Hora_inicio, Fecha_Hora_Fin,  )</w:t>
       </w:r>
       <w:r>
         <w:rPr>

</xml_diff>